<commit_message>
Zoom and personal contribution
</commit_message>
<xml_diff>
--- a/Files/Templates/milestone1.docx
+++ b/Files/Templates/milestone1.docx
@@ -41086,7 +41086,23 @@
           <w:rFonts w:ascii="Segoe UI" w:hAnsi="Segoe UI" w:cs="Segoe UI"/>
           <w:color w:val="24292E"/>
         </w:rPr>
-        <w:t xml:space="preserve"> user. </w:t>
+        <w:t xml:space="preserve"> </w:t>
+      </w:r>
+      <w:proofErr w:type="spellStart"/>
+      <w:r>
+        <w:rPr>
+          <w:rFonts w:ascii="Segoe UI" w:hAnsi="Segoe UI" w:cs="Segoe UI"/>
+          <w:color w:val="24292E"/>
+        </w:rPr>
+        <w:t>user</w:t>
+      </w:r>
+      <w:proofErr w:type="spellEnd"/>
+      <w:r>
+        <w:rPr>
+          <w:rFonts w:ascii="Segoe UI" w:hAnsi="Segoe UI" w:cs="Segoe UI"/>
+          <w:color w:val="24292E"/>
+        </w:rPr>
+        <w:t>. </w:t>
       </w:r>
       <w:r>
         <w:rPr>
@@ -57767,9 +57783,21 @@
       <w:proofErr w:type="gramEnd"/>
     </w:p>
     <w:p>
-      <w:r>
-        <w:t>-</w:t>
-      </w:r>
+      <w:pPr>
+        <w:rPr>
+          <w:b/>
+          <w:bCs/>
+        </w:rPr>
+      </w:pPr>
+      <w:r>
+        <w:rPr>
+          <w:b/>
+          <w:bCs/>
+        </w:rPr>
+        <w:t>PROJECTLIBRE</w:t>
+      </w:r>
+    </w:p>
+    <w:p>
       <w:proofErr w:type="spellStart"/>
       <w:r>
         <w:t>ProjectLibre</w:t>
@@ -58134,18 +58162,907 @@
       <w:proofErr w:type="spellEnd"/>
     </w:p>
     <w:p>
-      <w:proofErr w:type="spellStart"/>
-      <w:proofErr w:type="gramStart"/>
-      <w:r>
+      <w:pPr>
+        <w:rPr>
+          <w:b/>
+          <w:bCs/>
+        </w:rPr>
+      </w:pPr>
+      <w:r>
+        <w:rPr>
+          <w:b/>
+          <w:bCs/>
+        </w:rPr>
+        <w:t>ZOOM</w:t>
+      </w:r>
+    </w:p>
+    <w:p>
+      <w:pPr>
+        <w:rPr>
+          <w:b/>
+          <w:bCs/>
+        </w:rPr>
+      </w:pPr>
+      <w:proofErr w:type="spellStart"/>
+      <w:r>
+        <w:lastRenderedPageBreak/>
         <w:t>Zoom</w:t>
       </w:r>
       <w:proofErr w:type="spellEnd"/>
       <w:r>
-        <w:t xml:space="preserve"> -</w:t>
-      </w:r>
-      <w:proofErr w:type="gramEnd"/>
-      <w:r>
-        <w:t xml:space="preserve"> Enes</w:t>
+        <w:t xml:space="preserve"> is an </w:t>
+      </w:r>
+      <w:proofErr w:type="spellStart"/>
+      <w:r>
+        <w:t>application</w:t>
+      </w:r>
+      <w:proofErr w:type="spellEnd"/>
+      <w:r>
+        <w:t xml:space="preserve"> </w:t>
+      </w:r>
+      <w:proofErr w:type="spellStart"/>
+      <w:r>
+        <w:t>that</w:t>
+      </w:r>
+      <w:proofErr w:type="spellEnd"/>
+      <w:r>
+        <w:t xml:space="preserve"> has </w:t>
+      </w:r>
+      <w:proofErr w:type="spellStart"/>
+      <w:r>
+        <w:t>been</w:t>
+      </w:r>
+      <w:proofErr w:type="spellEnd"/>
+      <w:r>
+        <w:t xml:space="preserve"> </w:t>
+      </w:r>
+      <w:proofErr w:type="spellStart"/>
+      <w:r>
+        <w:t>around</w:t>
+      </w:r>
+      <w:proofErr w:type="spellEnd"/>
+      <w:r>
+        <w:t xml:space="preserve"> </w:t>
+      </w:r>
+      <w:proofErr w:type="spellStart"/>
+      <w:r>
+        <w:t>for</w:t>
+      </w:r>
+      <w:proofErr w:type="spellEnd"/>
+      <w:r>
+        <w:t xml:space="preserve"> a </w:t>
+      </w:r>
+      <w:proofErr w:type="spellStart"/>
+      <w:r>
+        <w:t>long</w:t>
+      </w:r>
+      <w:proofErr w:type="spellEnd"/>
+      <w:r>
+        <w:t xml:space="preserve"> time </w:t>
+      </w:r>
+      <w:proofErr w:type="spellStart"/>
+      <w:r>
+        <w:t>now</w:t>
+      </w:r>
+      <w:proofErr w:type="spellEnd"/>
+      <w:r>
+        <w:t xml:space="preserve"> but </w:t>
+      </w:r>
+      <w:proofErr w:type="spellStart"/>
+      <w:r>
+        <w:t>never</w:t>
+      </w:r>
+      <w:proofErr w:type="spellEnd"/>
+      <w:r>
+        <w:t xml:space="preserve"> </w:t>
+      </w:r>
+      <w:proofErr w:type="spellStart"/>
+      <w:r>
+        <w:t>really</w:t>
+      </w:r>
+      <w:proofErr w:type="spellEnd"/>
+      <w:r>
+        <w:t xml:space="preserve"> </w:t>
+      </w:r>
+      <w:proofErr w:type="spellStart"/>
+      <w:r>
+        <w:t>got</w:t>
+      </w:r>
+      <w:proofErr w:type="spellEnd"/>
+      <w:r>
+        <w:t xml:space="preserve"> a </w:t>
+      </w:r>
+      <w:proofErr w:type="spellStart"/>
+      <w:r>
+        <w:t>widespread</w:t>
+      </w:r>
+      <w:proofErr w:type="spellEnd"/>
+      <w:r>
+        <w:t xml:space="preserve"> </w:t>
+      </w:r>
+      <w:proofErr w:type="spellStart"/>
+      <w:r>
+        <w:t>use</w:t>
+      </w:r>
+      <w:proofErr w:type="spellEnd"/>
+      <w:r>
+        <w:t xml:space="preserve"> </w:t>
+      </w:r>
+      <w:proofErr w:type="spellStart"/>
+      <w:r>
+        <w:t>until</w:t>
+      </w:r>
+      <w:proofErr w:type="spellEnd"/>
+      <w:r>
+        <w:t xml:space="preserve"> </w:t>
+      </w:r>
+      <w:proofErr w:type="spellStart"/>
+      <w:r>
+        <w:t>the</w:t>
+      </w:r>
+      <w:proofErr w:type="spellEnd"/>
+      <w:r>
+        <w:t xml:space="preserve"> </w:t>
+      </w:r>
+      <w:proofErr w:type="spellStart"/>
+      <w:r>
+        <w:t>recent</w:t>
+      </w:r>
+      <w:proofErr w:type="spellEnd"/>
+      <w:r>
+        <w:t xml:space="preserve"> </w:t>
+      </w:r>
+      <w:proofErr w:type="spellStart"/>
+      <w:r>
+        <w:t>Corona</w:t>
+      </w:r>
+      <w:proofErr w:type="spellEnd"/>
+      <w:r>
+        <w:t xml:space="preserve"> </w:t>
+      </w:r>
+      <w:proofErr w:type="spellStart"/>
+      <w:r>
+        <w:t>Virus</w:t>
+      </w:r>
+      <w:proofErr w:type="spellEnd"/>
+      <w:r>
+        <w:t xml:space="preserve"> </w:t>
+      </w:r>
+      <w:proofErr w:type="spellStart"/>
+      <w:r>
+        <w:t>pandemic</w:t>
+      </w:r>
+      <w:proofErr w:type="spellEnd"/>
+      <w:r>
+        <w:t xml:space="preserve">. </w:t>
+      </w:r>
+      <w:proofErr w:type="spellStart"/>
+      <w:r>
+        <w:t>During</w:t>
+      </w:r>
+      <w:proofErr w:type="spellEnd"/>
+      <w:r>
+        <w:t xml:space="preserve"> </w:t>
+      </w:r>
+      <w:proofErr w:type="spellStart"/>
+      <w:r>
+        <w:t>the</w:t>
+      </w:r>
+      <w:proofErr w:type="spellEnd"/>
+      <w:r>
+        <w:t xml:space="preserve"> </w:t>
+      </w:r>
+      <w:proofErr w:type="spellStart"/>
+      <w:r>
+        <w:t>pandemic</w:t>
+      </w:r>
+      <w:proofErr w:type="spellEnd"/>
+      <w:r>
+        <w:t xml:space="preserve"> </w:t>
+      </w:r>
+      <w:proofErr w:type="spellStart"/>
+      <w:r>
+        <w:t>many</w:t>
+      </w:r>
+      <w:proofErr w:type="spellEnd"/>
+      <w:r>
+        <w:t xml:space="preserve"> </w:t>
+      </w:r>
+      <w:proofErr w:type="spellStart"/>
+      <w:r>
+        <w:t>workspaces</w:t>
+      </w:r>
+      <w:proofErr w:type="spellEnd"/>
+      <w:r>
+        <w:t xml:space="preserve"> </w:t>
+      </w:r>
+      <w:proofErr w:type="spellStart"/>
+      <w:r>
+        <w:t>and</w:t>
+      </w:r>
+      <w:proofErr w:type="spellEnd"/>
+      <w:r>
+        <w:t xml:space="preserve"> </w:t>
+      </w:r>
+      <w:proofErr w:type="spellStart"/>
+      <w:r>
+        <w:t>schools</w:t>
+      </w:r>
+      <w:proofErr w:type="spellEnd"/>
+      <w:r>
+        <w:t xml:space="preserve"> </w:t>
+      </w:r>
+      <w:proofErr w:type="spellStart"/>
+      <w:r>
+        <w:t>switched</w:t>
+      </w:r>
+      <w:proofErr w:type="spellEnd"/>
+      <w:r>
+        <w:t xml:space="preserve"> </w:t>
+      </w:r>
+      <w:proofErr w:type="spellStart"/>
+      <w:r>
+        <w:t>to</w:t>
+      </w:r>
+      <w:proofErr w:type="spellEnd"/>
+      <w:r>
+        <w:t xml:space="preserve"> </w:t>
+      </w:r>
+      <w:proofErr w:type="spellStart"/>
+      <w:r>
+        <w:t>remote</w:t>
+      </w:r>
+      <w:proofErr w:type="spellEnd"/>
+      <w:r>
+        <w:t xml:space="preserve"> </w:t>
+      </w:r>
+      <w:proofErr w:type="spellStart"/>
+      <w:r>
+        <w:t>classes</w:t>
+      </w:r>
+      <w:proofErr w:type="spellEnd"/>
+      <w:r>
+        <w:t xml:space="preserve"> </w:t>
+      </w:r>
+      <w:proofErr w:type="spellStart"/>
+      <w:r>
+        <w:t>or</w:t>
+      </w:r>
+      <w:proofErr w:type="spellEnd"/>
+      <w:r>
+        <w:t xml:space="preserve"> </w:t>
+      </w:r>
+      <w:proofErr w:type="spellStart"/>
+      <w:r>
+        <w:t>communication</w:t>
+      </w:r>
+      <w:proofErr w:type="spellEnd"/>
+      <w:r>
+        <w:t xml:space="preserve"> </w:t>
+      </w:r>
+      <w:proofErr w:type="spellStart"/>
+      <w:r>
+        <w:t>systems</w:t>
+      </w:r>
+      <w:proofErr w:type="spellEnd"/>
+      <w:r>
+        <w:t xml:space="preserve">. </w:t>
+      </w:r>
+      <w:proofErr w:type="spellStart"/>
+      <w:r>
+        <w:t>Zoom</w:t>
+      </w:r>
+      <w:proofErr w:type="spellEnd"/>
+      <w:r>
+        <w:t xml:space="preserve"> </w:t>
+      </w:r>
+      <w:proofErr w:type="spellStart"/>
+      <w:r>
+        <w:t>was</w:t>
+      </w:r>
+      <w:proofErr w:type="spellEnd"/>
+      <w:r>
+        <w:t xml:space="preserve"> </w:t>
+      </w:r>
+      <w:proofErr w:type="spellStart"/>
+      <w:r>
+        <w:t>the</w:t>
+      </w:r>
+      <w:proofErr w:type="spellEnd"/>
+      <w:r>
+        <w:t xml:space="preserve"> main </w:t>
+      </w:r>
+      <w:proofErr w:type="spellStart"/>
+      <w:r>
+        <w:t>application</w:t>
+      </w:r>
+      <w:proofErr w:type="spellEnd"/>
+      <w:r>
+        <w:t xml:space="preserve"> </w:t>
+      </w:r>
+      <w:proofErr w:type="spellStart"/>
+      <w:r>
+        <w:t>used</w:t>
+      </w:r>
+      <w:proofErr w:type="spellEnd"/>
+      <w:r>
+        <w:t xml:space="preserve"> in </w:t>
+      </w:r>
+      <w:proofErr w:type="spellStart"/>
+      <w:r>
+        <w:t>those</w:t>
+      </w:r>
+      <w:proofErr w:type="spellEnd"/>
+      <w:r>
+        <w:t xml:space="preserve"> </w:t>
+      </w:r>
+      <w:proofErr w:type="spellStart"/>
+      <w:r>
+        <w:t>remote</w:t>
+      </w:r>
+      <w:proofErr w:type="spellEnd"/>
+      <w:r>
+        <w:t xml:space="preserve"> </w:t>
+      </w:r>
+      <w:proofErr w:type="spellStart"/>
+      <w:r>
+        <w:t>sessions</w:t>
+      </w:r>
+      <w:proofErr w:type="spellEnd"/>
+      <w:r>
+        <w:t xml:space="preserve"> </w:t>
+      </w:r>
+      <w:proofErr w:type="spellStart"/>
+      <w:r>
+        <w:t>and</w:t>
+      </w:r>
+      <w:proofErr w:type="spellEnd"/>
+      <w:r>
+        <w:t xml:space="preserve"> </w:t>
+      </w:r>
+      <w:proofErr w:type="spellStart"/>
+      <w:r>
+        <w:t>got</w:t>
+      </w:r>
+      <w:proofErr w:type="spellEnd"/>
+      <w:r>
+        <w:t xml:space="preserve"> a </w:t>
+      </w:r>
+      <w:proofErr w:type="spellStart"/>
+      <w:r>
+        <w:t>huge</w:t>
+      </w:r>
+      <w:proofErr w:type="spellEnd"/>
+      <w:r>
+        <w:t xml:space="preserve"> </w:t>
+      </w:r>
+      <w:proofErr w:type="spellStart"/>
+      <w:r>
+        <w:t>increase</w:t>
+      </w:r>
+      <w:proofErr w:type="spellEnd"/>
+      <w:r>
+        <w:t xml:space="preserve"> in </w:t>
+      </w:r>
+      <w:proofErr w:type="spellStart"/>
+      <w:r>
+        <w:t>user</w:t>
+      </w:r>
+      <w:proofErr w:type="spellEnd"/>
+      <w:r>
+        <w:t xml:space="preserve"> </w:t>
+      </w:r>
+      <w:proofErr w:type="spellStart"/>
+      <w:r>
+        <w:t>counts</w:t>
+      </w:r>
+      <w:proofErr w:type="spellEnd"/>
+      <w:r>
+        <w:t xml:space="preserve">. </w:t>
+      </w:r>
+      <w:proofErr w:type="spellStart"/>
+      <w:r>
+        <w:t>We</w:t>
+      </w:r>
+      <w:proofErr w:type="spellEnd"/>
+      <w:r>
+        <w:t xml:space="preserve"> </w:t>
+      </w:r>
+      <w:proofErr w:type="spellStart"/>
+      <w:r>
+        <w:t>also</w:t>
+      </w:r>
+      <w:proofErr w:type="spellEnd"/>
+      <w:r>
+        <w:t xml:space="preserve"> </w:t>
+      </w:r>
+      <w:proofErr w:type="spellStart"/>
+      <w:r>
+        <w:t>decided</w:t>
+      </w:r>
+      <w:proofErr w:type="spellEnd"/>
+      <w:r>
+        <w:t xml:space="preserve"> </w:t>
+      </w:r>
+      <w:proofErr w:type="spellStart"/>
+      <w:r>
+        <w:t>to</w:t>
+      </w:r>
+      <w:proofErr w:type="spellEnd"/>
+      <w:r>
+        <w:t xml:space="preserve"> </w:t>
+      </w:r>
+      <w:proofErr w:type="spellStart"/>
+      <w:r>
+        <w:t>use</w:t>
+      </w:r>
+      <w:proofErr w:type="spellEnd"/>
+      <w:r>
+        <w:t xml:space="preserve"> </w:t>
+      </w:r>
+      <w:proofErr w:type="spellStart"/>
+      <w:r>
+        <w:t>Zoom</w:t>
+      </w:r>
+      <w:proofErr w:type="spellEnd"/>
+      <w:r>
+        <w:t xml:space="preserve"> in </w:t>
+      </w:r>
+      <w:proofErr w:type="spellStart"/>
+      <w:r>
+        <w:t>our</w:t>
+      </w:r>
+      <w:proofErr w:type="spellEnd"/>
+      <w:r>
+        <w:t xml:space="preserve"> </w:t>
+      </w:r>
+      <w:proofErr w:type="spellStart"/>
+      <w:r>
+        <w:t>meetings</w:t>
+      </w:r>
+      <w:proofErr w:type="spellEnd"/>
+      <w:r>
+        <w:t xml:space="preserve"> since </w:t>
+      </w:r>
+      <w:proofErr w:type="spellStart"/>
+      <w:r>
+        <w:t>due</w:t>
+      </w:r>
+      <w:proofErr w:type="spellEnd"/>
+      <w:r>
+        <w:t xml:space="preserve"> </w:t>
+      </w:r>
+      <w:proofErr w:type="spellStart"/>
+      <w:r>
+        <w:t>to</w:t>
+      </w:r>
+      <w:proofErr w:type="spellEnd"/>
+      <w:r>
+        <w:t xml:space="preserve"> </w:t>
+      </w:r>
+      <w:proofErr w:type="spellStart"/>
+      <w:r>
+        <w:t>school</w:t>
+      </w:r>
+      <w:proofErr w:type="spellEnd"/>
+      <w:r>
+        <w:t xml:space="preserve"> it </w:t>
+      </w:r>
+      <w:proofErr w:type="spellStart"/>
+      <w:r>
+        <w:t>was</w:t>
+      </w:r>
+      <w:proofErr w:type="spellEnd"/>
+      <w:r>
+        <w:t xml:space="preserve"> </w:t>
+      </w:r>
+      <w:proofErr w:type="spellStart"/>
+      <w:r>
+        <w:t>already</w:t>
+      </w:r>
+      <w:proofErr w:type="spellEnd"/>
+      <w:r>
+        <w:t xml:space="preserve"> </w:t>
+      </w:r>
+      <w:proofErr w:type="spellStart"/>
+      <w:r>
+        <w:t>installed</w:t>
+      </w:r>
+      <w:proofErr w:type="spellEnd"/>
+      <w:r>
+        <w:t xml:space="preserve"> in </w:t>
+      </w:r>
+      <w:proofErr w:type="spellStart"/>
+      <w:r>
+        <w:t>our</w:t>
+      </w:r>
+      <w:proofErr w:type="spellEnd"/>
+      <w:r>
+        <w:t xml:space="preserve"> </w:t>
+      </w:r>
+      <w:proofErr w:type="spellStart"/>
+      <w:r>
+        <w:t>computers</w:t>
+      </w:r>
+      <w:proofErr w:type="spellEnd"/>
+      <w:r>
+        <w:t xml:space="preserve"> </w:t>
+      </w:r>
+      <w:proofErr w:type="spellStart"/>
+      <w:r>
+        <w:t>and</w:t>
+      </w:r>
+      <w:proofErr w:type="spellEnd"/>
+      <w:r>
+        <w:t xml:space="preserve"> </w:t>
+      </w:r>
+      <w:proofErr w:type="spellStart"/>
+      <w:r>
+        <w:t>we</w:t>
+      </w:r>
+      <w:proofErr w:type="spellEnd"/>
+      <w:r>
+        <w:t xml:space="preserve"> </w:t>
+      </w:r>
+      <w:proofErr w:type="spellStart"/>
+      <w:r>
+        <w:t>already</w:t>
+      </w:r>
+      <w:proofErr w:type="spellEnd"/>
+      <w:r>
+        <w:t xml:space="preserve"> </w:t>
+      </w:r>
+      <w:proofErr w:type="spellStart"/>
+      <w:r>
+        <w:t>got</w:t>
+      </w:r>
+      <w:proofErr w:type="spellEnd"/>
+      <w:r>
+        <w:t xml:space="preserve"> </w:t>
+      </w:r>
+      <w:proofErr w:type="spellStart"/>
+      <w:r>
+        <w:t>familiar</w:t>
+      </w:r>
+      <w:proofErr w:type="spellEnd"/>
+      <w:r>
+        <w:t xml:space="preserve"> </w:t>
+      </w:r>
+      <w:proofErr w:type="spellStart"/>
+      <w:r>
+        <w:t>with</w:t>
+      </w:r>
+      <w:proofErr w:type="spellEnd"/>
+      <w:r>
+        <w:t xml:space="preserve"> it. </w:t>
+      </w:r>
+      <w:proofErr w:type="spellStart"/>
+      <w:r>
+        <w:t>So</w:t>
+      </w:r>
+      <w:proofErr w:type="spellEnd"/>
+      <w:r>
+        <w:t xml:space="preserve"> far it has </w:t>
+      </w:r>
+      <w:proofErr w:type="spellStart"/>
+      <w:r>
+        <w:t>been</w:t>
+      </w:r>
+      <w:proofErr w:type="spellEnd"/>
+      <w:r>
+        <w:t xml:space="preserve"> </w:t>
+      </w:r>
+      <w:proofErr w:type="spellStart"/>
+      <w:r>
+        <w:t>very</w:t>
+      </w:r>
+      <w:proofErr w:type="spellEnd"/>
+      <w:r>
+        <w:t xml:space="preserve"> </w:t>
+      </w:r>
+      <w:proofErr w:type="spellStart"/>
+      <w:r>
+        <w:t>useful</w:t>
+      </w:r>
+      <w:proofErr w:type="spellEnd"/>
+      <w:r>
+        <w:t xml:space="preserve">, </w:t>
+      </w:r>
+      <w:proofErr w:type="spellStart"/>
+      <w:r>
+        <w:t>the</w:t>
+      </w:r>
+      <w:proofErr w:type="spellEnd"/>
+      <w:r>
+        <w:t xml:space="preserve"> </w:t>
+      </w:r>
+      <w:proofErr w:type="spellStart"/>
+      <w:r>
+        <w:t>connection</w:t>
+      </w:r>
+      <w:proofErr w:type="spellEnd"/>
+      <w:r>
+        <w:t xml:space="preserve"> is stabile </w:t>
+      </w:r>
+      <w:proofErr w:type="spellStart"/>
+      <w:r>
+        <w:t>most</w:t>
+      </w:r>
+      <w:proofErr w:type="spellEnd"/>
+      <w:r>
+        <w:t xml:space="preserve"> of </w:t>
+      </w:r>
+      <w:proofErr w:type="spellStart"/>
+      <w:r>
+        <w:t>the</w:t>
+      </w:r>
+      <w:proofErr w:type="spellEnd"/>
+      <w:r>
+        <w:t xml:space="preserve"> time </w:t>
+      </w:r>
+      <w:proofErr w:type="spellStart"/>
+      <w:r>
+        <w:t>and</w:t>
+      </w:r>
+      <w:proofErr w:type="spellEnd"/>
+      <w:r>
+        <w:t xml:space="preserve"> </w:t>
+      </w:r>
+      <w:proofErr w:type="spellStart"/>
+      <w:r>
+        <w:t>the</w:t>
+      </w:r>
+      <w:proofErr w:type="spellEnd"/>
+      <w:r>
+        <w:t xml:space="preserve"> </w:t>
+      </w:r>
+      <w:proofErr w:type="spellStart"/>
+      <w:r>
+        <w:t>application</w:t>
+      </w:r>
+      <w:proofErr w:type="spellEnd"/>
+      <w:r>
+        <w:t xml:space="preserve"> </w:t>
+      </w:r>
+      <w:proofErr w:type="spellStart"/>
+      <w:r>
+        <w:t>runs</w:t>
+      </w:r>
+      <w:proofErr w:type="spellEnd"/>
+      <w:r>
+        <w:t xml:space="preserve"> </w:t>
+      </w:r>
+      <w:proofErr w:type="spellStart"/>
+      <w:r>
+        <w:t>smoothly</w:t>
+      </w:r>
+      <w:proofErr w:type="spellEnd"/>
+      <w:r>
+        <w:t xml:space="preserve">. Since </w:t>
+      </w:r>
+      <w:proofErr w:type="spellStart"/>
+      <w:r>
+        <w:t>everyone</w:t>
+      </w:r>
+      <w:proofErr w:type="spellEnd"/>
+      <w:r>
+        <w:t xml:space="preserve"> is on </w:t>
+      </w:r>
+      <w:proofErr w:type="spellStart"/>
+      <w:r>
+        <w:t>their</w:t>
+      </w:r>
+      <w:proofErr w:type="spellEnd"/>
+      <w:r>
+        <w:t xml:space="preserve"> </w:t>
+      </w:r>
+      <w:proofErr w:type="spellStart"/>
+      <w:r>
+        <w:t>computers</w:t>
+      </w:r>
+      <w:proofErr w:type="spellEnd"/>
+      <w:r>
+        <w:t xml:space="preserve"> it is </w:t>
+      </w:r>
+      <w:proofErr w:type="spellStart"/>
+      <w:r>
+        <w:t>also</w:t>
+      </w:r>
+      <w:proofErr w:type="spellEnd"/>
+      <w:r>
+        <w:t xml:space="preserve"> </w:t>
+      </w:r>
+      <w:proofErr w:type="spellStart"/>
+      <w:r>
+        <w:t>easier</w:t>
+      </w:r>
+      <w:proofErr w:type="spellEnd"/>
+      <w:r>
+        <w:t xml:space="preserve"> </w:t>
+      </w:r>
+      <w:proofErr w:type="spellStart"/>
+      <w:r>
+        <w:t>to</w:t>
+      </w:r>
+      <w:proofErr w:type="spellEnd"/>
+      <w:r>
+        <w:t xml:space="preserve"> </w:t>
+      </w:r>
+      <w:proofErr w:type="spellStart"/>
+      <w:r>
+        <w:t>reach</w:t>
+      </w:r>
+      <w:proofErr w:type="spellEnd"/>
+      <w:r>
+        <w:t xml:space="preserve"> </w:t>
+      </w:r>
+      <w:proofErr w:type="spellStart"/>
+      <w:r>
+        <w:t>out</w:t>
+      </w:r>
+      <w:proofErr w:type="spellEnd"/>
+      <w:r>
+        <w:t xml:space="preserve"> </w:t>
+      </w:r>
+      <w:proofErr w:type="spellStart"/>
+      <w:r>
+        <w:t>to</w:t>
+      </w:r>
+      <w:proofErr w:type="spellEnd"/>
+      <w:r>
+        <w:t xml:space="preserve"> </w:t>
+      </w:r>
+      <w:proofErr w:type="spellStart"/>
+      <w:r>
+        <w:t>important</w:t>
+      </w:r>
+      <w:proofErr w:type="spellEnd"/>
+      <w:r>
+        <w:t xml:space="preserve"> </w:t>
+      </w:r>
+      <w:proofErr w:type="spellStart"/>
+      <w:r>
+        <w:t>things</w:t>
+      </w:r>
+      <w:proofErr w:type="spellEnd"/>
+      <w:r>
+        <w:t xml:space="preserve"> </w:t>
+      </w:r>
+      <w:proofErr w:type="spellStart"/>
+      <w:r>
+        <w:t>while</w:t>
+      </w:r>
+      <w:proofErr w:type="spellEnd"/>
+      <w:r>
+        <w:t xml:space="preserve"> </w:t>
+      </w:r>
+      <w:proofErr w:type="spellStart"/>
+      <w:r>
+        <w:t>discussion</w:t>
+      </w:r>
+      <w:proofErr w:type="spellEnd"/>
+      <w:r>
+        <w:t xml:space="preserve"> is </w:t>
+      </w:r>
+      <w:proofErr w:type="spellStart"/>
+      <w:r>
+        <w:t>going</w:t>
+      </w:r>
+      <w:proofErr w:type="spellEnd"/>
+      <w:r>
+        <w:t xml:space="preserve"> on. </w:t>
+      </w:r>
+      <w:proofErr w:type="spellStart"/>
+      <w:r>
+        <w:t>However</w:t>
+      </w:r>
+      <w:proofErr w:type="spellEnd"/>
+      <w:r>
+        <w:t xml:space="preserve"> </w:t>
+      </w:r>
+      <w:proofErr w:type="spellStart"/>
+      <w:r>
+        <w:t>the</w:t>
+      </w:r>
+      <w:proofErr w:type="spellEnd"/>
+      <w:r>
+        <w:t xml:space="preserve"> </w:t>
+      </w:r>
+      <w:proofErr w:type="spellStart"/>
+      <w:r>
+        <w:t>chat</w:t>
+      </w:r>
+      <w:proofErr w:type="spellEnd"/>
+      <w:r>
+        <w:t xml:space="preserve"> </w:t>
+      </w:r>
+      <w:proofErr w:type="spellStart"/>
+      <w:r>
+        <w:t>section</w:t>
+      </w:r>
+      <w:proofErr w:type="spellEnd"/>
+      <w:r>
+        <w:t xml:space="preserve"> </w:t>
+      </w:r>
+      <w:proofErr w:type="spellStart"/>
+      <w:r>
+        <w:t>could</w:t>
+      </w:r>
+      <w:proofErr w:type="spellEnd"/>
+      <w:r>
+        <w:t xml:space="preserve"> be </w:t>
+      </w:r>
+      <w:proofErr w:type="spellStart"/>
+      <w:r>
+        <w:t>improved</w:t>
+      </w:r>
+      <w:proofErr w:type="spellEnd"/>
+      <w:r>
+        <w:t xml:space="preserve">, it is in an </w:t>
+      </w:r>
+      <w:proofErr w:type="spellStart"/>
+      <w:r>
+        <w:t>archaic</w:t>
+      </w:r>
+      <w:proofErr w:type="spellEnd"/>
+      <w:r>
+        <w:t xml:space="preserve"> form </w:t>
+      </w:r>
+      <w:proofErr w:type="spellStart"/>
+      <w:r>
+        <w:t>now</w:t>
+      </w:r>
+      <w:proofErr w:type="spellEnd"/>
+      <w:r>
+        <w:t xml:space="preserve">, it </w:t>
+      </w:r>
+      <w:proofErr w:type="spellStart"/>
+      <w:r>
+        <w:t>could</w:t>
+      </w:r>
+      <w:proofErr w:type="spellEnd"/>
+      <w:r>
+        <w:t xml:space="preserve"> </w:t>
+      </w:r>
+      <w:proofErr w:type="spellStart"/>
+      <w:r>
+        <w:t>and</w:t>
+      </w:r>
+      <w:proofErr w:type="spellEnd"/>
+      <w:r>
+        <w:t xml:space="preserve"> </w:t>
+      </w:r>
+      <w:proofErr w:type="spellStart"/>
+      <w:r>
+        <w:t>should</w:t>
+      </w:r>
+      <w:proofErr w:type="spellEnd"/>
+      <w:r>
+        <w:t xml:space="preserve"> be </w:t>
+      </w:r>
+      <w:proofErr w:type="spellStart"/>
+      <w:r>
+        <w:t>enriched</w:t>
+      </w:r>
+      <w:proofErr w:type="spellEnd"/>
+      <w:r>
+        <w:t xml:space="preserve"> </w:t>
+      </w:r>
+      <w:proofErr w:type="spellStart"/>
+      <w:r>
+        <w:t>with</w:t>
+      </w:r>
+      <w:proofErr w:type="spellEnd"/>
+      <w:r>
+        <w:t xml:space="preserve"> </w:t>
+      </w:r>
+      <w:proofErr w:type="spellStart"/>
+      <w:r>
+        <w:t>features</w:t>
+      </w:r>
+      <w:proofErr w:type="spellEnd"/>
+      <w:r>
+        <w:t xml:space="preserve">. </w:t>
       </w:r>
     </w:p>
     <w:p>
@@ -58164,7 +59081,6 @@
           <w:bCs/>
           <w:color w:val="4472C4" w:themeColor="accent1"/>
         </w:rPr>
-        <w:lastRenderedPageBreak/>
         <w:t>5</w:t>
       </w:r>
       <w:r>
@@ -58379,7 +59295,170 @@
           <w:tcPr>
             <w:tcW w:w="4531" w:type="dxa"/>
           </w:tcPr>
-          <w:p/>
+          <w:p>
+            <w:proofErr w:type="spellStart"/>
+            <w:r>
+              <w:t>Attended</w:t>
+            </w:r>
+            <w:proofErr w:type="spellEnd"/>
+            <w:r>
+              <w:t xml:space="preserve"> </w:t>
+            </w:r>
+            <w:proofErr w:type="spellStart"/>
+            <w:r>
+              <w:t>meetings</w:t>
+            </w:r>
+            <w:proofErr w:type="spellEnd"/>
+            <w:r>
+              <w:t xml:space="preserve">. </w:t>
+            </w:r>
+            <w:proofErr w:type="spellStart"/>
+            <w:r>
+              <w:t>Researched</w:t>
+            </w:r>
+            <w:proofErr w:type="spellEnd"/>
+            <w:r>
+              <w:t xml:space="preserve"> </w:t>
+            </w:r>
+            <w:proofErr w:type="spellStart"/>
+            <w:r>
+              <w:t>informations</w:t>
+            </w:r>
+            <w:proofErr w:type="spellEnd"/>
+            <w:r>
+              <w:t xml:space="preserve"> </w:t>
+            </w:r>
+            <w:proofErr w:type="spellStart"/>
+            <w:r>
+              <w:t>about</w:t>
+            </w:r>
+            <w:proofErr w:type="spellEnd"/>
+            <w:r>
+              <w:t xml:space="preserve"> </w:t>
+            </w:r>
+            <w:proofErr w:type="spellStart"/>
+            <w:r>
+              <w:t>Github</w:t>
+            </w:r>
+            <w:proofErr w:type="spellEnd"/>
+            <w:r>
+              <w:t xml:space="preserve"> </w:t>
+            </w:r>
+            <w:proofErr w:type="spellStart"/>
+            <w:r>
+              <w:t>Repositories</w:t>
+            </w:r>
+            <w:proofErr w:type="spellEnd"/>
+            <w:r>
+              <w:t xml:space="preserve">. </w:t>
+            </w:r>
+            <w:proofErr w:type="spellStart"/>
+            <w:r>
+              <w:t>Contributed</w:t>
+            </w:r>
+            <w:proofErr w:type="spellEnd"/>
+            <w:r>
+              <w:t xml:space="preserve"> in </w:t>
+            </w:r>
+            <w:proofErr w:type="spellStart"/>
+            <w:r>
+              <w:t>creating</w:t>
+            </w:r>
+            <w:proofErr w:type="spellEnd"/>
+            <w:r>
+              <w:t xml:space="preserve"> </w:t>
+            </w:r>
+            <w:proofErr w:type="spellStart"/>
+            <w:r>
+              <w:t>communication</w:t>
+            </w:r>
+            <w:proofErr w:type="spellEnd"/>
+            <w:r>
+              <w:t xml:space="preserve"> plan.</w:t>
+            </w:r>
+          </w:p>
+          <w:p>
+            <w:proofErr w:type="spellStart"/>
+            <w:r>
+              <w:t>Contributed</w:t>
+            </w:r>
+            <w:proofErr w:type="spellEnd"/>
+            <w:r>
+              <w:t xml:space="preserve"> in </w:t>
+            </w:r>
+            <w:proofErr w:type="spellStart"/>
+            <w:r>
+              <w:t>user</w:t>
+            </w:r>
+            <w:proofErr w:type="spellEnd"/>
+            <w:r>
+              <w:t xml:space="preserve"> </w:t>
+            </w:r>
+            <w:proofErr w:type="spellStart"/>
+            <w:r>
+              <w:t>requirements</w:t>
+            </w:r>
+            <w:proofErr w:type="spellEnd"/>
+            <w:r>
+              <w:t xml:space="preserve">. </w:t>
+            </w:r>
+            <w:proofErr w:type="spellStart"/>
+            <w:r>
+              <w:t>Contributed</w:t>
+            </w:r>
+            <w:proofErr w:type="spellEnd"/>
+            <w:r>
+              <w:t xml:space="preserve"> in </w:t>
+            </w:r>
+            <w:proofErr w:type="spellStart"/>
+            <w:r>
+              <w:t>system</w:t>
+            </w:r>
+            <w:proofErr w:type="spellEnd"/>
+            <w:r>
+              <w:t xml:space="preserve"> </w:t>
+            </w:r>
+            <w:proofErr w:type="spellStart"/>
+            <w:r>
+              <w:t>requirements</w:t>
+            </w:r>
+            <w:proofErr w:type="spellEnd"/>
+            <w:r>
+              <w:t xml:space="preserve">. </w:t>
+            </w:r>
+            <w:proofErr w:type="spellStart"/>
+            <w:r>
+              <w:t>Created</w:t>
+            </w:r>
+            <w:proofErr w:type="spellEnd"/>
+            <w:r>
+              <w:t xml:space="preserve"> 2 of </w:t>
+            </w:r>
+            <w:proofErr w:type="spellStart"/>
+            <w:r>
+              <w:t>the</w:t>
+            </w:r>
+            <w:proofErr w:type="spellEnd"/>
+            <w:r>
+              <w:t xml:space="preserve"> </w:t>
+            </w:r>
+            <w:proofErr w:type="spellStart"/>
+            <w:r>
+              <w:t>sequence</w:t>
+            </w:r>
+            <w:proofErr w:type="spellEnd"/>
+            <w:r>
+              <w:t xml:space="preserve"> </w:t>
+            </w:r>
+            <w:proofErr w:type="spellStart"/>
+            <w:r>
+              <w:t>diagrams</w:t>
+            </w:r>
+            <w:proofErr w:type="spellEnd"/>
+            <w:r>
+              <w:t>.</w:t>
+            </w:r>
+          </w:p>
         </w:tc>
       </w:tr>
       <w:tr>
@@ -65327,7 +66406,7 @@
 </file>
 
 <file path=customXml/itemProps1.xml><?xml version="1.0" encoding="utf-8"?>
-<ds:datastoreItem xmlns:ds="http://schemas.openxmlformats.org/officeDocument/2006/customXml" ds:itemID="{D1ED201E-C426-43D1-9669-6D20F41E24BC}">
+<ds:datastoreItem xmlns:ds="http://schemas.openxmlformats.org/officeDocument/2006/customXml" ds:itemID="{3D5622C3-07CF-4D67-999E-CC70A0B32913}">
   <ds:schemaRefs>
     <ds:schemaRef ds:uri="http://schemas.openxmlformats.org/officeDocument/2006/bibliography"/>
   </ds:schemaRefs>

</xml_diff>